<commit_message>
Added links to word
</commit_message>
<xml_diff>
--- a/Lab 6/Laboratorio 6 - Shopping List.docx
+++ b/Lab 6/Laboratorio 6 - Shopping List.docx
@@ -1,6 +1,6 @@
 
 <file path=word/document.xml><?xml version="1.0" encoding="utf-8"?>
-<w:document xmlns:wpc="http://schemas.microsoft.com/office/word/2010/wordprocessingCanvas" xmlns:cx="http://schemas.microsoft.com/office/drawing/2014/chartex" xmlns:cx1="http://schemas.microsoft.com/office/drawing/2015/9/8/chartex" xmlns:cx2="http://schemas.microsoft.com/office/drawing/2015/10/21/chartex" xmlns:cx3="http://schemas.microsoft.com/office/drawing/2016/5/9/chartex" xmlns:cx4="http://schemas.microsoft.com/office/drawing/2016/5/10/chartex" xmlns:cx5="http://schemas.microsoft.com/office/drawing/2016/5/11/chartex" xmlns:cx6="http://schemas.microsoft.com/office/drawing/2016/5/12/chartex" xmlns:cx7="http://schemas.microsoft.com/office/drawing/2016/5/13/chartex" xmlns:cx8="http://schemas.microsoft.com/office/drawing/2016/5/14/chartex" xmlns:mc="http://schemas.openxmlformats.org/markup-compatibility/2006" xmlns:aink="http://schemas.microsoft.com/office/drawing/2016/ink" xmlns:am3d="http://schemas.microsoft.com/office/drawing/2017/model3d" xmlns:o="urn:schemas-microsoft-com:office:office" xmlns:r="http://schemas.openxmlformats.org/officeDocument/2006/relationships" xmlns:m="http://schemas.openxmlformats.org/officeDocument/2006/math" xmlns:v="urn:schemas-microsoft-com:vml" xmlns:wp14="http://schemas.microsoft.com/office/word/2010/wordprocessingDrawing" xmlns:wp="http://schemas.openxmlformats.org/drawingml/2006/wordprocessingDrawing" xmlns:w10="urn:schemas-microsoft-com:office:word" xmlns:w="http://schemas.openxmlformats.org/wordprocessingml/2006/main" xmlns:w14="http://schemas.microsoft.com/office/word/2010/wordml" xmlns:w15="http://schemas.microsoft.com/office/word/2012/wordml" xmlns:w16cex="http://schemas.microsoft.com/office/word/2018/wordml/cex" xmlns:w16cid="http://schemas.microsoft.com/office/word/2016/wordml/cid" xmlns:w16="http://schemas.microsoft.com/office/word/2018/wordml" xmlns:w16se="http://schemas.microsoft.com/office/word/2015/wordml/symex" xmlns:wpg="http://schemas.microsoft.com/office/word/2010/wordprocessingGroup" xmlns:wpi="http://schemas.microsoft.com/office/word/2010/wordprocessingInk" xmlns:wne="http://schemas.microsoft.com/office/word/2006/wordml" xmlns:wps="http://schemas.microsoft.com/office/word/2010/wordprocessingShape" mc:Ignorable="w14 w15 w16se w16cid w16 w16cex wp14">
+<w:document xmlns:wpc="http://schemas.microsoft.com/office/word/2010/wordprocessingCanvas" xmlns:cx="http://schemas.microsoft.com/office/drawing/2014/chartex" xmlns:cx1="http://schemas.microsoft.com/office/drawing/2015/9/8/chartex" xmlns:cx2="http://schemas.microsoft.com/office/drawing/2015/10/21/chartex" xmlns:cx3="http://schemas.microsoft.com/office/drawing/2016/5/9/chartex" xmlns:cx4="http://schemas.microsoft.com/office/drawing/2016/5/10/chartex" xmlns:cx5="http://schemas.microsoft.com/office/drawing/2016/5/11/chartex" xmlns:cx6="http://schemas.microsoft.com/office/drawing/2016/5/12/chartex" xmlns:cx7="http://schemas.microsoft.com/office/drawing/2016/5/13/chartex" xmlns:cx8="http://schemas.microsoft.com/office/drawing/2016/5/14/chartex" xmlns:mc="http://schemas.openxmlformats.org/markup-compatibility/2006" xmlns:aink="http://schemas.microsoft.com/office/drawing/2016/ink" xmlns:am3d="http://schemas.microsoft.com/office/drawing/2017/model3d" xmlns:o="urn:schemas-microsoft-com:office:office" xmlns:r="http://schemas.openxmlformats.org/officeDocument/2006/relationships" xmlns:m="http://schemas.openxmlformats.org/officeDocument/2006/math" xmlns:v="urn:schemas-microsoft-com:vml" xmlns:wp14="http://schemas.microsoft.com/office/word/2010/wordprocessingDrawing" xmlns:wp="http://schemas.openxmlformats.org/drawingml/2006/wordprocessingDrawing" xmlns:w10="urn:schemas-microsoft-com:office:word" xmlns:w="http://schemas.openxmlformats.org/wordprocessingml/2006/main" xmlns:w14="http://schemas.microsoft.com/office/word/2010/wordml" xmlns:w15="http://schemas.microsoft.com/office/word/2012/wordml" xmlns:w16cex="http://schemas.microsoft.com/office/word/2018/wordml/cex" xmlns:w16cid="http://schemas.microsoft.com/office/word/2016/wordml/cid" xmlns:w16="http://schemas.microsoft.com/office/word/2018/wordml" xmlns:w16sdtdh="http://schemas.microsoft.com/office/word/2020/wordml/sdtdatahash" xmlns:w16se="http://schemas.microsoft.com/office/word/2015/wordml/symex" xmlns:wpg="http://schemas.microsoft.com/office/word/2010/wordprocessingGroup" xmlns:wpi="http://schemas.microsoft.com/office/word/2010/wordprocessingInk" xmlns:wne="http://schemas.microsoft.com/office/word/2006/wordml" xmlns:wps="http://schemas.microsoft.com/office/word/2010/wordprocessingShape" mc:Ignorable="w14 w15 w16se w16cid w16 w16cex w16sdtdh wp14">
   <w:body>
     <w:p>
       <w:pPr>
@@ -62,17 +62,60 @@
       </w:pPr>
     </w:p>
     <w:p>
-      <w:r>
+      <w:pPr>
+        <w:rPr>
+          <w:lang w:val="es-MX"/>
+        </w:rPr>
+      </w:pPr>
+      <w:r>
+        <w:rPr>
+          <w:lang w:val="es-MX"/>
+        </w:rPr>
         <w:t xml:space="preserve">NOMBRE: </w:t>
       </w:r>
       <w:r>
+        <w:rPr>
+          <w:lang w:val="es-MX"/>
+        </w:rPr>
+        <w:t>David Flores Diaz</w:t>
+      </w:r>
+      <w:r>
+        <w:rPr>
+          <w:lang w:val="es-MX"/>
+        </w:rPr>
         <w:br/>
-        <w:t>GITHUB REPOSITORY : [  ]</w:t>
-      </w:r>
-    </w:p>
-    <w:p>
-      <w:r>
-        <w:t>GITHUB PAGE URL: [  ]</w:t>
+        <w:t xml:space="preserve">GITHUB REPOSITORY : </w:t>
+      </w:r>
+      <w:hyperlink r:id="rId6" w:history="1">
+        <w:r>
+          <w:rPr>
+            <w:rStyle w:val="Hipervnculo"/>
+            <w:lang w:val="es-MX"/>
+          </w:rPr>
+          <w:t>https://github.com/Dfd11/LabsDAW/tree/master/Lab%206</w:t>
+        </w:r>
+      </w:hyperlink>
+      <w:r>
+        <w:rPr>
+          <w:lang w:val="es-MX"/>
+        </w:rPr>
+        <w:t xml:space="preserve"> </w:t>
+      </w:r>
+    </w:p>
+    <w:p>
+      <w:r>
+        <w:t xml:space="preserve">GITHUB PAGE URL: </w:t>
+      </w:r>
+      <w:hyperlink r:id="rId7" w:history="1">
+        <w:r>
+          <w:rPr>
+            <w:rStyle w:val="Hipervnculo"/>
+          </w:rPr>
+          <w:t>https://dfd11.github.io/LabsDAW/Lab%206/index.html</w:t>
+        </w:r>
+      </w:hyperlink>
+      <w:r>
+        <w:t xml:space="preserve"> </w:t>
       </w:r>
     </w:p>
     <w:p>
@@ -205,7 +248,7 @@
     </w:p>
     <w:p>
       <w:pPr>
-        <w:pStyle w:val="ListParagraph"/>
+        <w:pStyle w:val="Prrafodelista"/>
         <w:numPr>
           <w:ilvl w:val="0"/>
           <w:numId w:val="11"/>
@@ -222,61 +265,7 @@
           <w:szCs w:val="20"/>
           <w:lang w:val="es-MX"/>
         </w:rPr>
-        <w:t>Agrega un evento para que al darle click al botón de “</w:t>
-      </w:r>
-      <w:proofErr w:type="spellStart"/>
-      <w:r>
-        <w:rPr>
-          <w:sz w:val="20"/>
-          <w:szCs w:val="20"/>
-          <w:lang w:val="es-MX"/>
-        </w:rPr>
-        <w:t>Add</w:t>
-      </w:r>
-      <w:proofErr w:type="spellEnd"/>
-      <w:r>
-        <w:rPr>
-          <w:sz w:val="20"/>
-          <w:szCs w:val="20"/>
-          <w:lang w:val="es-MX"/>
-        </w:rPr>
-        <w:t xml:space="preserve"> </w:t>
-      </w:r>
-      <w:proofErr w:type="spellStart"/>
-      <w:r>
-        <w:rPr>
-          <w:sz w:val="20"/>
-          <w:szCs w:val="20"/>
-          <w:lang w:val="es-MX"/>
-        </w:rPr>
-        <w:t>item</w:t>
-      </w:r>
-      <w:proofErr w:type="spellEnd"/>
-      <w:r>
-        <w:rPr>
-          <w:sz w:val="20"/>
-          <w:szCs w:val="20"/>
-          <w:lang w:val="es-MX"/>
-        </w:rPr>
-        <w:t xml:space="preserve">” este lo agregue a la lista de resultados junto con dos </w:t>
-      </w:r>
-      <w:proofErr w:type="spellStart"/>
-      <w:r>
-        <w:rPr>
-          <w:sz w:val="20"/>
-          <w:szCs w:val="20"/>
-          <w:lang w:val="es-MX"/>
-        </w:rPr>
-        <w:t>botónes</w:t>
-      </w:r>
-      <w:proofErr w:type="spellEnd"/>
-      <w:r>
-        <w:rPr>
-          <w:sz w:val="20"/>
-          <w:szCs w:val="20"/>
-          <w:lang w:val="es-MX"/>
-        </w:rPr>
-        <w:t xml:space="preserve">: uno que diga “Check” y otro que diga “Delete”. Al agregar elementos a la lista deben de desplegarse similar a la siguiente imagen. </w:t>
+        <w:t xml:space="preserve">Agrega un evento para que al darle click al botón de “Add item” este lo agregue a la lista de resultados junto con dos botónes: uno que diga “Check” y otro que diga “Delete”. Al agregar elementos a la lista deben de desplegarse similar a la siguiente imagen. </w:t>
       </w:r>
       <w:r>
         <w:rPr>
@@ -361,7 +350,7 @@
                     <pic:cNvPicPr/>
                   </pic:nvPicPr>
                   <pic:blipFill>
-                    <a:blip r:embed="rId6"/>
+                    <a:blip r:embed="rId8"/>
                     <a:stretch>
                       <a:fillRect/>
                     </a:stretch>
@@ -434,7 +423,7 @@
     </w:p>
     <w:p>
       <w:pPr>
-        <w:pStyle w:val="ListParagraph"/>
+        <w:pStyle w:val="Prrafodelista"/>
         <w:numPr>
           <w:ilvl w:val="0"/>
           <w:numId w:val="11"/>
@@ -547,7 +536,7 @@
                     <pic:cNvPicPr/>
                   </pic:nvPicPr>
                   <pic:blipFill>
-                    <a:blip r:embed="rId7"/>
+                    <a:blip r:embed="rId9"/>
                     <a:stretch>
                       <a:fillRect/>
                     </a:stretch>
@@ -720,7 +709,7 @@
     </w:p>
     <w:p>
       <w:pPr>
-        <w:pStyle w:val="ListParagraph"/>
+        <w:pStyle w:val="Prrafodelista"/>
         <w:numPr>
           <w:ilvl w:val="0"/>
           <w:numId w:val="11"/>
@@ -829,7 +818,7 @@
     </w:p>
     <w:p>
       <w:pPr>
-        <w:pStyle w:val="ListParagraph"/>
+        <w:pStyle w:val="Prrafodelista"/>
         <w:numPr>
           <w:ilvl w:val="0"/>
           <w:numId w:val="12"/>
@@ -849,48 +838,12 @@
           <w:szCs w:val="20"/>
           <w:lang w:val="es-MX"/>
         </w:rPr>
-        <w:t>$(</w:t>
-      </w:r>
-      <w:proofErr w:type="spellStart"/>
-      <w:r>
-        <w:rPr>
-          <w:sz w:val="20"/>
-          <w:szCs w:val="20"/>
-          <w:lang w:val="es-MX"/>
-        </w:rPr>
-        <w:t>this</w:t>
-      </w:r>
-      <w:proofErr w:type="spellEnd"/>
-      <w:r>
-        <w:rPr>
-          <w:sz w:val="20"/>
-          <w:szCs w:val="20"/>
-          <w:lang w:val="es-MX"/>
-        </w:rPr>
-        <w:t>).</w:t>
-      </w:r>
-      <w:proofErr w:type="spellStart"/>
-      <w:r>
-        <w:rPr>
-          <w:sz w:val="20"/>
-          <w:szCs w:val="20"/>
-          <w:lang w:val="es-MX"/>
-        </w:rPr>
-        <w:t>parent</w:t>
-      </w:r>
-      <w:proofErr w:type="spellEnd"/>
-      <w:r>
-        <w:rPr>
-          <w:sz w:val="20"/>
-          <w:szCs w:val="20"/>
-          <w:lang w:val="es-MX"/>
-        </w:rPr>
-        <w:t>()</w:t>
-      </w:r>
-    </w:p>
-    <w:p>
-      <w:pPr>
-        <w:pStyle w:val="ListParagraph"/>
+        <w:t>$(this).parent()</w:t>
+      </w:r>
+    </w:p>
+    <w:p>
+      <w:pPr>
+        <w:pStyle w:val="Prrafodelista"/>
         <w:numPr>
           <w:ilvl w:val="0"/>
           <w:numId w:val="12"/>
@@ -910,30 +863,12 @@
           <w:szCs w:val="20"/>
           <w:lang w:val="es-MX"/>
         </w:rPr>
-        <w:t>.</w:t>
-      </w:r>
-      <w:proofErr w:type="spellStart"/>
-      <w:r>
-        <w:rPr>
-          <w:sz w:val="20"/>
-          <w:szCs w:val="20"/>
-          <w:lang w:val="es-MX"/>
-        </w:rPr>
-        <w:t>toggleClass</w:t>
-      </w:r>
-      <w:proofErr w:type="spellEnd"/>
-      <w:r>
-        <w:rPr>
-          <w:sz w:val="20"/>
-          <w:szCs w:val="20"/>
-          <w:lang w:val="es-MX"/>
-        </w:rPr>
-        <w:t>();</w:t>
-      </w:r>
-    </w:p>
-    <w:p>
-      <w:pPr>
-        <w:pStyle w:val="ListParagraph"/>
+        <w:t>.toggleClass();</w:t>
+      </w:r>
+    </w:p>
+    <w:p>
+      <w:pPr>
+        <w:pStyle w:val="Prrafodelista"/>
         <w:numPr>
           <w:ilvl w:val="0"/>
           <w:numId w:val="12"/>
@@ -953,25 +888,7 @@
           <w:szCs w:val="20"/>
           <w:lang w:val="es-MX"/>
         </w:rPr>
-        <w:t>.</w:t>
-      </w:r>
-      <w:proofErr w:type="spellStart"/>
-      <w:r>
-        <w:rPr>
-          <w:sz w:val="20"/>
-          <w:szCs w:val="20"/>
-          <w:lang w:val="es-MX"/>
-        </w:rPr>
-        <w:t>remove</w:t>
-      </w:r>
-      <w:proofErr w:type="spellEnd"/>
-      <w:r>
-        <w:rPr>
-          <w:sz w:val="20"/>
-          <w:szCs w:val="20"/>
-          <w:lang w:val="es-MX"/>
-        </w:rPr>
-        <w:t>();</w:t>
+        <w:t>.remove();</w:t>
       </w:r>
     </w:p>
     <w:p>
@@ -1058,16 +975,22 @@
         <w:rPr>
           <w:sz w:val="20"/>
           <w:szCs w:val="20"/>
-          <w:lang w:val="es-MX"/>
-        </w:rPr>
-      </w:pPr>
-      <w:r>
-        <w:rPr>
-          <w:sz w:val="20"/>
-          <w:szCs w:val="20"/>
-          <w:lang w:val="es-MX"/>
-        </w:rPr>
-        <w:t xml:space="preserve">                                       DIV</w:t>
+        </w:rPr>
+      </w:pPr>
+      <w:r>
+        <w:rPr>
+          <w:sz w:val="20"/>
+          <w:szCs w:val="20"/>
+          <w:lang w:val="es-MX"/>
+        </w:rPr>
+        <w:t xml:space="preserve">                                       </w:t>
+      </w:r>
+      <w:r>
+        <w:rPr>
+          <w:sz w:val="20"/>
+          <w:szCs w:val="20"/>
+        </w:rPr>
+        <w:t>DIV</w:t>
       </w:r>
     </w:p>
     <w:p>
@@ -1078,14 +1001,12 @@
         <w:rPr>
           <w:sz w:val="20"/>
           <w:szCs w:val="20"/>
-          <w:lang w:val="es-MX"/>
-        </w:rPr>
-      </w:pPr>
-      <w:r>
-        <w:rPr>
-          <w:sz w:val="20"/>
-          <w:szCs w:val="20"/>
-          <w:lang w:val="es-MX"/>
+        </w:rPr>
+      </w:pPr>
+      <w:r>
+        <w:rPr>
+          <w:sz w:val="20"/>
+          <w:szCs w:val="20"/>
         </w:rPr>
         <w:t xml:space="preserve">                                         |</w:t>
       </w:r>
@@ -1093,7 +1014,6 @@
         <w:rPr>
           <w:sz w:val="20"/>
           <w:szCs w:val="20"/>
-          <w:lang w:val="es-MX"/>
         </w:rPr>
         <w:br/>
       </w:r>
@@ -1101,7 +1021,6 @@
         <w:rPr>
           <w:sz w:val="20"/>
           <w:szCs w:val="20"/>
-          <w:lang w:val="es-MX"/>
         </w:rPr>
         <w:tab/>
       </w:r>
@@ -1109,7 +1028,6 @@
         <w:rPr>
           <w:sz w:val="20"/>
           <w:szCs w:val="20"/>
-          <w:lang w:val="es-MX"/>
         </w:rPr>
         <w:tab/>
         <w:t xml:space="preserve">         LI</w:t>
@@ -1123,14 +1041,12 @@
         <w:rPr>
           <w:sz w:val="20"/>
           <w:szCs w:val="20"/>
-          <w:lang w:val="es-MX"/>
-        </w:rPr>
-      </w:pPr>
-      <w:r>
-        <w:rPr>
-          <w:sz w:val="20"/>
-          <w:szCs w:val="20"/>
-          <w:lang w:val="es-MX"/>
+        </w:rPr>
+      </w:pPr>
+      <w:r>
+        <w:rPr>
+          <w:sz w:val="20"/>
+          <w:szCs w:val="20"/>
         </w:rPr>
         <w:t xml:space="preserve">                     </w:t>
       </w:r>
@@ -1138,7 +1054,6 @@
         <w:rPr>
           <w:sz w:val="20"/>
           <w:szCs w:val="20"/>
-          <w:lang w:val="es-MX"/>
         </w:rPr>
         <w:tab/>
         <w:t xml:space="preserve">          |</w:t>
@@ -1152,34 +1067,14 @@
         <w:rPr>
           <w:sz w:val="20"/>
           <w:szCs w:val="20"/>
-          <w:lang w:val="es-MX"/>
-        </w:rPr>
-      </w:pPr>
-      <w:r>
-        <w:rPr>
-          <w:sz w:val="20"/>
-          <w:szCs w:val="20"/>
-          <w:lang w:val="es-MX"/>
-        </w:rPr>
-        <w:t xml:space="preserve">                         P          BUTTON         </w:t>
-      </w:r>
-      <w:proofErr w:type="spellStart"/>
-      <w:r>
-        <w:rPr>
-          <w:sz w:val="20"/>
-          <w:szCs w:val="20"/>
-          <w:lang w:val="es-MX"/>
-        </w:rPr>
-        <w:t>BUTTON</w:t>
-      </w:r>
-      <w:proofErr w:type="spellEnd"/>
-      <w:r>
-        <w:rPr>
-          <w:sz w:val="20"/>
-          <w:szCs w:val="20"/>
-          <w:lang w:val="es-MX"/>
-        </w:rPr>
-        <w:t xml:space="preserve">    P</w:t>
+        </w:rPr>
+      </w:pPr>
+      <w:r>
+        <w:rPr>
+          <w:sz w:val="20"/>
+          <w:szCs w:val="20"/>
+        </w:rPr>
+        <w:t xml:space="preserve">                         P          BUTTON         BUTTON    P</w:t>
       </w:r>
     </w:p>
     <w:p>
@@ -1190,7 +1085,6 @@
         <w:rPr>
           <w:sz w:val="20"/>
           <w:szCs w:val="20"/>
-          <w:lang w:val="es-MX"/>
         </w:rPr>
       </w:pPr>
     </w:p>
@@ -1211,97 +1105,7 @@
           <w:szCs w:val="20"/>
           <w:lang w:val="es-MX"/>
         </w:rPr>
-        <w:t xml:space="preserve">De esta manera si el usuario hace </w:t>
-      </w:r>
-      <w:proofErr w:type="spellStart"/>
-      <w:r>
-        <w:rPr>
-          <w:sz w:val="20"/>
-          <w:szCs w:val="20"/>
-          <w:lang w:val="es-MX"/>
-        </w:rPr>
-        <w:t>click</w:t>
-      </w:r>
-      <w:proofErr w:type="spellEnd"/>
-      <w:r>
-        <w:rPr>
-          <w:sz w:val="20"/>
-          <w:szCs w:val="20"/>
-          <w:lang w:val="es-MX"/>
-        </w:rPr>
-        <w:t xml:space="preserve"> en alguno de los botones por medio de la delegación de eventos podrás detectar a cual se le hizo </w:t>
-      </w:r>
-      <w:proofErr w:type="spellStart"/>
-      <w:r>
-        <w:rPr>
-          <w:sz w:val="20"/>
-          <w:szCs w:val="20"/>
-          <w:lang w:val="es-MX"/>
-        </w:rPr>
-        <w:t>click</w:t>
-      </w:r>
-      <w:proofErr w:type="spellEnd"/>
-      <w:r>
-        <w:rPr>
-          <w:sz w:val="20"/>
-          <w:szCs w:val="20"/>
-          <w:lang w:val="es-MX"/>
-        </w:rPr>
-        <w:t xml:space="preserve"> y por medio de “$(</w:t>
-      </w:r>
-      <w:proofErr w:type="spellStart"/>
-      <w:r>
-        <w:rPr>
-          <w:sz w:val="20"/>
-          <w:szCs w:val="20"/>
-          <w:lang w:val="es-MX"/>
-        </w:rPr>
-        <w:t>this</w:t>
-      </w:r>
-      <w:proofErr w:type="spellEnd"/>
-      <w:r>
-        <w:rPr>
-          <w:sz w:val="20"/>
-          <w:szCs w:val="20"/>
-          <w:lang w:val="es-MX"/>
-        </w:rPr>
-        <w:t>).</w:t>
-      </w:r>
-      <w:proofErr w:type="spellStart"/>
-      <w:r>
-        <w:rPr>
-          <w:sz w:val="20"/>
-          <w:szCs w:val="20"/>
-          <w:lang w:val="es-MX"/>
-        </w:rPr>
-        <w:t>parent</w:t>
-      </w:r>
-      <w:proofErr w:type="spellEnd"/>
-      <w:r>
-        <w:rPr>
-          <w:sz w:val="20"/>
-          <w:szCs w:val="20"/>
-          <w:lang w:val="es-MX"/>
-        </w:rPr>
-        <w:t xml:space="preserve">()” navegar al padre inmediato y por ejemplo eliminar todo el contenedor de dicho elemento </w:t>
-      </w:r>
-      <w:proofErr w:type="spellStart"/>
-      <w:r>
-        <w:rPr>
-          <w:sz w:val="20"/>
-          <w:szCs w:val="20"/>
-          <w:lang w:val="es-MX"/>
-        </w:rPr>
-        <w:t>ó</w:t>
-      </w:r>
-      <w:proofErr w:type="spellEnd"/>
-      <w:r>
-        <w:rPr>
-          <w:sz w:val="20"/>
-          <w:szCs w:val="20"/>
-          <w:lang w:val="es-MX"/>
-        </w:rPr>
-        <w:t xml:space="preserve"> marcar el texto correspondiente. </w:t>
+        <w:t xml:space="preserve">De esta manera si el usuario hace click en alguno de los botones por medio de la delegación de eventos podrás detectar a cual se le hizo click y por medio de “$(this).parent()” navegar al padre inmediato y por ejemplo eliminar todo el contenedor de dicho elemento ó marcar el texto correspondiente. </w:t>
       </w:r>
     </w:p>
     <w:p>
@@ -1359,10 +1163,10 @@
         </w:rPr>
         <w:t xml:space="preserve">eberás aplicar una delegación de evento para lograr la funcionalidad de ambos botones “check” y “Delete”: </w:t>
       </w:r>
-      <w:hyperlink r:id="rId8" w:history="1">
+      <w:hyperlink r:id="rId10" w:history="1">
         <w:r>
           <w:rPr>
-            <w:rStyle w:val="Hyperlink"/>
+            <w:rStyle w:val="Hipervnculo"/>
             <w:rFonts w:ascii="Times New Roman" w:hAnsi="Times New Roman" w:cs="Times New Roman"/>
             <w:lang w:val="es-MX"/>
           </w:rPr>
@@ -1403,29 +1207,7 @@
           <w:szCs w:val="20"/>
           <w:lang w:val="es-MX"/>
         </w:rPr>
-        <w:t xml:space="preserve">También siéntete libre en agregar más elementos, </w:t>
-      </w:r>
-      <w:proofErr w:type="spellStart"/>
-      <w:r>
-        <w:rPr>
-          <w:b/>
-          <w:bCs/>
-          <w:sz w:val="20"/>
-          <w:szCs w:val="20"/>
-          <w:lang w:val="es-MX"/>
-        </w:rPr>
-        <w:t>ids</w:t>
-      </w:r>
-      <w:proofErr w:type="spellEnd"/>
-      <w:r>
-        <w:rPr>
-          <w:b/>
-          <w:bCs/>
-          <w:sz w:val="20"/>
-          <w:szCs w:val="20"/>
-          <w:lang w:val="es-MX"/>
-        </w:rPr>
-        <w:t xml:space="preserve"> o clases al index.html.</w:t>
+        <w:t>También siéntete libre en agregar más elementos, ids o clases al index.html.</w:t>
       </w:r>
     </w:p>
     <w:p>
@@ -1524,87 +1306,7 @@
           <w:bCs/>
           <w:lang w:val="es-MX"/>
         </w:rPr>
-        <w:t xml:space="preserve">en un </w:t>
-      </w:r>
-      <w:proofErr w:type="spellStart"/>
-      <w:r>
-        <w:rPr>
-          <w:rFonts w:ascii="Calibri-Bold" w:hAnsi="Calibri-Bold" w:cs="Calibri-Bold"/>
-          <w:b/>
-          <w:bCs/>
-          <w:lang w:val="es-MX"/>
-        </w:rPr>
-        <w:t>Github</w:t>
-      </w:r>
-      <w:proofErr w:type="spellEnd"/>
-      <w:r>
-        <w:rPr>
-          <w:rFonts w:ascii="Calibri-Bold" w:hAnsi="Calibri-Bold" w:cs="Calibri-Bold"/>
-          <w:b/>
-          <w:bCs/>
-          <w:lang w:val="es-MX"/>
-        </w:rPr>
-        <w:t xml:space="preserve"> </w:t>
-      </w:r>
-      <w:proofErr w:type="spellStart"/>
-      <w:r>
-        <w:rPr>
-          <w:rFonts w:ascii="Calibri-Bold" w:hAnsi="Calibri-Bold" w:cs="Calibri-Bold"/>
-          <w:b/>
-          <w:bCs/>
-          <w:lang w:val="es-MX"/>
-        </w:rPr>
-        <w:t>pages</w:t>
-      </w:r>
-      <w:proofErr w:type="spellEnd"/>
-      <w:r>
-        <w:rPr>
-          <w:rFonts w:ascii="Calibri-Bold" w:hAnsi="Calibri-Bold" w:cs="Calibri-Bold"/>
-          <w:b/>
-          <w:bCs/>
-          <w:lang w:val="es-MX"/>
-        </w:rPr>
-        <w:t xml:space="preserve"> para poder ver su versión en vivo y sube a CANVAS ambas </w:t>
-      </w:r>
-      <w:proofErr w:type="spellStart"/>
-      <w:r>
-        <w:rPr>
-          <w:rFonts w:ascii="Calibri-Bold" w:hAnsi="Calibri-Bold" w:cs="Calibri-Bold"/>
-          <w:b/>
-          <w:bCs/>
-          <w:lang w:val="es-MX"/>
-        </w:rPr>
-        <w:t>urls</w:t>
-      </w:r>
-      <w:proofErr w:type="spellEnd"/>
-      <w:r>
-        <w:rPr>
-          <w:rFonts w:ascii="Calibri-Bold" w:hAnsi="Calibri-Bold" w:cs="Calibri-Bold"/>
-          <w:b/>
-          <w:bCs/>
-          <w:lang w:val="es-MX"/>
-        </w:rPr>
-        <w:t xml:space="preserve">, una del </w:t>
-      </w:r>
-      <w:proofErr w:type="spellStart"/>
-      <w:r>
-        <w:rPr>
-          <w:rFonts w:ascii="Calibri-Bold" w:hAnsi="Calibri-Bold" w:cs="Calibri-Bold"/>
-          <w:b/>
-          <w:bCs/>
-          <w:lang w:val="es-MX"/>
-        </w:rPr>
-        <w:t>github</w:t>
-      </w:r>
-      <w:proofErr w:type="spellEnd"/>
-      <w:r>
-        <w:rPr>
-          <w:rFonts w:ascii="Calibri-Bold" w:hAnsi="Calibri-Bold" w:cs="Calibri-Bold"/>
-          <w:b/>
-          <w:bCs/>
-          <w:lang w:val="es-MX"/>
-        </w:rPr>
-        <w:t xml:space="preserve"> page y otra del repositorio.</w:t>
+        <w:t>en un Github pages para poder ver su versión en vivo y sube a CANVAS ambas urls, una del github page y otra del repositorio.</w:t>
       </w:r>
     </w:p>
     <w:p>
@@ -1728,7 +1430,7 @@
 </file>
 
 <file path=word/numbering.xml><?xml version="1.0" encoding="utf-8"?>
-<w:numbering xmlns:wpc="http://schemas.microsoft.com/office/word/2010/wordprocessingCanvas" xmlns:cx="http://schemas.microsoft.com/office/drawing/2014/chartex" xmlns:cx1="http://schemas.microsoft.com/office/drawing/2015/9/8/chartex" xmlns:cx2="http://schemas.microsoft.com/office/drawing/2015/10/21/chartex" xmlns:cx3="http://schemas.microsoft.com/office/drawing/2016/5/9/chartex" xmlns:cx4="http://schemas.microsoft.com/office/drawing/2016/5/10/chartex" xmlns:cx5="http://schemas.microsoft.com/office/drawing/2016/5/11/chartex" xmlns:cx6="http://schemas.microsoft.com/office/drawing/2016/5/12/chartex" xmlns:cx7="http://schemas.microsoft.com/office/drawing/2016/5/13/chartex" xmlns:cx8="http://schemas.microsoft.com/office/drawing/2016/5/14/chartex" xmlns:mc="http://schemas.openxmlformats.org/markup-compatibility/2006" xmlns:aink="http://schemas.microsoft.com/office/drawing/2016/ink" xmlns:am3d="http://schemas.microsoft.com/office/drawing/2017/model3d" xmlns:o="urn:schemas-microsoft-com:office:office" xmlns:r="http://schemas.openxmlformats.org/officeDocument/2006/relationships" xmlns:m="http://schemas.openxmlformats.org/officeDocument/2006/math" xmlns:v="urn:schemas-microsoft-com:vml" xmlns:wp14="http://schemas.microsoft.com/office/word/2010/wordprocessingDrawing" xmlns:wp="http://schemas.openxmlformats.org/drawingml/2006/wordprocessingDrawing" xmlns:w10="urn:schemas-microsoft-com:office:word" xmlns:w="http://schemas.openxmlformats.org/wordprocessingml/2006/main" xmlns:w14="http://schemas.microsoft.com/office/word/2010/wordml" xmlns:w15="http://schemas.microsoft.com/office/word/2012/wordml" xmlns:w16cex="http://schemas.microsoft.com/office/word/2018/wordml/cex" xmlns:w16cid="http://schemas.microsoft.com/office/word/2016/wordml/cid" xmlns:w16="http://schemas.microsoft.com/office/word/2018/wordml" xmlns:w16se="http://schemas.microsoft.com/office/word/2015/wordml/symex" xmlns:wpg="http://schemas.microsoft.com/office/word/2010/wordprocessingGroup" xmlns:wpi="http://schemas.microsoft.com/office/word/2010/wordprocessingInk" xmlns:wne="http://schemas.microsoft.com/office/word/2006/wordml" xmlns:wps="http://schemas.microsoft.com/office/word/2010/wordprocessingShape" mc:Ignorable="w14 w15 w16se w16cid w16 w16cex wp14">
+<w:numbering xmlns:wpc="http://schemas.microsoft.com/office/word/2010/wordprocessingCanvas" xmlns:cx="http://schemas.microsoft.com/office/drawing/2014/chartex" xmlns:cx1="http://schemas.microsoft.com/office/drawing/2015/9/8/chartex" xmlns:cx2="http://schemas.microsoft.com/office/drawing/2015/10/21/chartex" xmlns:cx3="http://schemas.microsoft.com/office/drawing/2016/5/9/chartex" xmlns:cx4="http://schemas.microsoft.com/office/drawing/2016/5/10/chartex" xmlns:cx5="http://schemas.microsoft.com/office/drawing/2016/5/11/chartex" xmlns:cx6="http://schemas.microsoft.com/office/drawing/2016/5/12/chartex" xmlns:cx7="http://schemas.microsoft.com/office/drawing/2016/5/13/chartex" xmlns:cx8="http://schemas.microsoft.com/office/drawing/2016/5/14/chartex" xmlns:mc="http://schemas.openxmlformats.org/markup-compatibility/2006" xmlns:aink="http://schemas.microsoft.com/office/drawing/2016/ink" xmlns:am3d="http://schemas.microsoft.com/office/drawing/2017/model3d" xmlns:o="urn:schemas-microsoft-com:office:office" xmlns:r="http://schemas.openxmlformats.org/officeDocument/2006/relationships" xmlns:m="http://schemas.openxmlformats.org/officeDocument/2006/math" xmlns:v="urn:schemas-microsoft-com:vml" xmlns:wp14="http://schemas.microsoft.com/office/word/2010/wordprocessingDrawing" xmlns:wp="http://schemas.openxmlformats.org/drawingml/2006/wordprocessingDrawing" xmlns:w10="urn:schemas-microsoft-com:office:word" xmlns:w="http://schemas.openxmlformats.org/wordprocessingml/2006/main" xmlns:w14="http://schemas.microsoft.com/office/word/2010/wordml" xmlns:w15="http://schemas.microsoft.com/office/word/2012/wordml" xmlns:w16cex="http://schemas.microsoft.com/office/word/2018/wordml/cex" xmlns:w16cid="http://schemas.microsoft.com/office/word/2016/wordml/cid" xmlns:w16="http://schemas.microsoft.com/office/word/2018/wordml" xmlns:w16sdtdh="http://schemas.microsoft.com/office/word/2020/wordml/sdtdatahash" xmlns:w16se="http://schemas.microsoft.com/office/word/2015/wordml/symex" xmlns:wpg="http://schemas.microsoft.com/office/word/2010/wordprocessingGroup" xmlns:wpi="http://schemas.microsoft.com/office/word/2010/wordprocessingInk" xmlns:wne="http://schemas.microsoft.com/office/word/2006/wordml" xmlns:wps="http://schemas.microsoft.com/office/word/2010/wordprocessingShape" mc:Ignorable="w14 w15 w16se w16cid w16 w16cex w16sdtdh wp14">
   <w:abstractNum w:abstractNumId="0" w15:restartNumberingAfterBreak="0">
     <w:nsid w:val="007411C1"/>
     <w:multiLevelType w:val="hybridMultilevel"/>
@@ -3005,7 +2707,7 @@
 </file>
 
 <file path=word/styles.xml><?xml version="1.0" encoding="utf-8"?>
-<w:styles xmlns:mc="http://schemas.openxmlformats.org/markup-compatibility/2006" xmlns:r="http://schemas.openxmlformats.org/officeDocument/2006/relationships" xmlns:w="http://schemas.openxmlformats.org/wordprocessingml/2006/main" xmlns:w14="http://schemas.microsoft.com/office/word/2010/wordml" xmlns:w15="http://schemas.microsoft.com/office/word/2012/wordml" xmlns:w16cex="http://schemas.microsoft.com/office/word/2018/wordml/cex" xmlns:w16cid="http://schemas.microsoft.com/office/word/2016/wordml/cid" xmlns:w16="http://schemas.microsoft.com/office/word/2018/wordml" xmlns:w16se="http://schemas.microsoft.com/office/word/2015/wordml/symex" mc:Ignorable="w14 w15 w16se w16cid w16 w16cex">
+<w:styles xmlns:mc="http://schemas.openxmlformats.org/markup-compatibility/2006" xmlns:r="http://schemas.openxmlformats.org/officeDocument/2006/relationships" xmlns:w="http://schemas.openxmlformats.org/wordprocessingml/2006/main" xmlns:w14="http://schemas.microsoft.com/office/word/2010/wordml" xmlns:w15="http://schemas.microsoft.com/office/word/2012/wordml" xmlns:w16cex="http://schemas.microsoft.com/office/word/2018/wordml/cex" xmlns:w16cid="http://schemas.microsoft.com/office/word/2016/wordml/cid" xmlns:w16="http://schemas.microsoft.com/office/word/2018/wordml" xmlns:w16sdtdh="http://schemas.microsoft.com/office/word/2020/wordml/sdtdatahash" xmlns:w16se="http://schemas.microsoft.com/office/word/2015/wordml/symex" mc:Ignorable="w14 w15 w16se w16cid w16 w16cex w16sdtdh">
   <w:docDefaults>
     <w:rPrDefault>
       <w:rPr>
@@ -3411,10 +3113,10 @@
       <w:szCs w:val="24"/>
     </w:rPr>
   </w:style>
-  <w:style w:type="paragraph" w:styleId="Heading3">
+  <w:style w:type="paragraph" w:styleId="Ttulo3">
     <w:name w:val="heading 3"/>
     <w:basedOn w:val="Normal"/>
-    <w:link w:val="Heading3Char"/>
+    <w:link w:val="Ttulo3Car"/>
     <w:uiPriority w:val="9"/>
     <w:qFormat/>
     <w:rsid w:val="00297ED4"/>
@@ -3430,13 +3132,13 @@
       <w:szCs w:val="27"/>
     </w:rPr>
   </w:style>
-  <w:style w:type="character" w:default="1" w:styleId="DefaultParagraphFont">
+  <w:style w:type="character" w:default="1" w:styleId="Fuentedeprrafopredeter">
     <w:name w:val="Default Paragraph Font"/>
     <w:uiPriority w:val="1"/>
     <w:semiHidden/>
     <w:unhideWhenUsed/>
   </w:style>
-  <w:style w:type="table" w:default="1" w:styleId="TableNormal">
+  <w:style w:type="table" w:default="1" w:styleId="Tablanormal">
     <w:name w:val="Normal Table"/>
     <w:uiPriority w:val="99"/>
     <w:semiHidden/>
@@ -3451,13 +3153,13 @@
       </w:tblCellMar>
     </w:tblPr>
   </w:style>
-  <w:style w:type="numbering" w:default="1" w:styleId="NoList">
+  <w:style w:type="numbering" w:default="1" w:styleId="Sinlista">
     <w:name w:val="No List"/>
     <w:uiPriority w:val="99"/>
     <w:semiHidden/>
     <w:unhideWhenUsed/>
   </w:style>
-  <w:style w:type="paragraph" w:styleId="ListParagraph">
+  <w:style w:type="paragraph" w:styleId="Prrafodelista">
     <w:name w:val="List Paragraph"/>
     <w:basedOn w:val="Normal"/>
     <w:uiPriority w:val="34"/>
@@ -3468,9 +3170,9 @@
       <w:contextualSpacing/>
     </w:pPr>
   </w:style>
-  <w:style w:type="character" w:styleId="Hyperlink">
+  <w:style w:type="character" w:styleId="Hipervnculo">
     <w:name w:val="Hyperlink"/>
-    <w:basedOn w:val="DefaultParagraphFont"/>
+    <w:basedOn w:val="Fuentedeprrafopredeter"/>
     <w:uiPriority w:val="99"/>
     <w:unhideWhenUsed/>
     <w:rsid w:val="005A1DF5"/>
@@ -3479,9 +3181,9 @@
       <w:u w:val="single"/>
     </w:rPr>
   </w:style>
-  <w:style w:type="character" w:styleId="UnresolvedMention">
+  <w:style w:type="character" w:styleId="Mencinsinresolver">
     <w:name w:val="Unresolved Mention"/>
-    <w:basedOn w:val="DefaultParagraphFont"/>
+    <w:basedOn w:val="Fuentedeprrafopredeter"/>
     <w:uiPriority w:val="99"/>
     <w:semiHidden/>
     <w:unhideWhenUsed/>
@@ -3491,10 +3193,10 @@
       <w:shd w:val="clear" w:color="auto" w:fill="E1DFDD"/>
     </w:rPr>
   </w:style>
-  <w:style w:type="character" w:customStyle="1" w:styleId="Heading3Char">
-    <w:name w:val="Heading 3 Char"/>
-    <w:basedOn w:val="DefaultParagraphFont"/>
-    <w:link w:val="Heading3"/>
+  <w:style w:type="character" w:customStyle="1" w:styleId="Ttulo3Car">
+    <w:name w:val="Título 3 Car"/>
+    <w:basedOn w:val="Fuentedeprrafopredeter"/>
+    <w:link w:val="Ttulo3"/>
     <w:uiPriority w:val="9"/>
     <w:rsid w:val="00297ED4"/>
     <w:rPr>

</xml_diff>